<commit_message>
doc pour anki chapitre 4 (terminé) Anki à venir.
</commit_message>
<xml_diff>
--- a/Pour Examen Intra/Anki/Pour Anki chapitre 4.docx
+++ b/Pour Examen Intra/Anki/Pour Anki chapitre 4.docx
@@ -9,7 +9,15 @@
     </w:p>
     <w:p>
       <w:r>
-        <w:t>2 qu’elle autre alternative que ce terme peut representer?</w:t>
+        <w:t xml:space="preserve">2 qu’elle autre alternative que ce terme peut </w:t>
+      </w:r>
+      <w:proofErr w:type="spellStart"/>
+      <w:r>
+        <w:t>representer</w:t>
+      </w:r>
+      <w:proofErr w:type="spellEnd"/>
+      <w:r>
+        <w:t>?</w:t>
       </w:r>
     </w:p>
     <w:p/>
@@ -86,7 +94,13 @@
     </w:p>
     <w:p>
       <w:r>
-        <w:t>2 qu’elle autre alternative que ce terme peut representer?</w:t>
+        <w:t xml:space="preserve">2 qu’elle autre alternative que ce terme peut </w:t>
+      </w:r>
+      <w:r>
+        <w:t>représenter</w:t>
+      </w:r>
+      <w:r>
+        <w:t>?</w:t>
       </w:r>
     </w:p>
     <w:p>
@@ -163,7 +177,15 @@
     </w:p>
     <w:p>
       <w:r>
-        <w:t>2 : qu’elle autre alternative que ce terme peur representer?</w:t>
+        <w:t xml:space="preserve">2 : qu’elle autre alternative que ce terme peur </w:t>
+      </w:r>
+      <w:proofErr w:type="spellStart"/>
+      <w:r>
+        <w:t>representer</w:t>
+      </w:r>
+      <w:proofErr w:type="spellEnd"/>
+      <w:r>
+        <w:t>?</w:t>
       </w:r>
     </w:p>
     <w:p/>
@@ -237,7 +259,15 @@
     <w:p/>
     <w:p>
       <w:r>
-        <w:t>Qu’elle est le terme formelle qui indique le nombre de colonne dans une table?</w:t>
+        <w:t xml:space="preserve">Qu’elle est </w:t>
+      </w:r>
+      <w:proofErr w:type="gramStart"/>
+      <w:r>
+        <w:t>le terme formelle</w:t>
+      </w:r>
+      <w:proofErr w:type="gramEnd"/>
+      <w:r>
+        <w:t xml:space="preserve"> qui indique le nombre de colonne dans une table?</w:t>
       </w:r>
     </w:p>
     <w:p>
@@ -297,8 +327,13 @@
     </w:p>
     <w:p>
       <w:r>
-        <w:t>Le degrée</w:t>
-      </w:r>
+        <w:t xml:space="preserve">Le </w:t>
+      </w:r>
+      <w:proofErr w:type="spellStart"/>
+      <w:r>
+        <w:t>degrée</w:t>
+      </w:r>
+      <w:proofErr w:type="spellEnd"/>
     </w:p>
     <w:p/>
     <w:p/>
@@ -365,7 +400,15 @@
     <w:p/>
     <w:p>
       <w:r>
-        <w:t>Nom unique (distinct) : Les tables sont tous uniques ,elle ne peuvent pas porter le même nom.</w:t>
+        <w:t xml:space="preserve">Nom unique (distinct) : Les tables sont tous </w:t>
+      </w:r>
+      <w:proofErr w:type="gramStart"/>
+      <w:r>
+        <w:t>uniques ,elle</w:t>
+      </w:r>
+      <w:proofErr w:type="gramEnd"/>
+      <w:r>
+        <w:t xml:space="preserve"> ne peuvent pas porter le même nom.</w:t>
       </w:r>
     </w:p>
     <w:p/>
@@ -426,7 +469,15 @@
     </w:p>
     <w:p>
       <w:r>
-        <w:t>Atomique : Chaque cellule peuvent avoir qu’une et une seule valeur.</w:t>
+        <w:t xml:space="preserve">Atomique : Chaque cellule </w:t>
+      </w:r>
+      <w:proofErr w:type="gramStart"/>
+      <w:r>
+        <w:t>peuvent</w:t>
+      </w:r>
+      <w:proofErr w:type="gramEnd"/>
+      <w:r>
+        <w:t xml:space="preserve"> avoir qu’une et une seule valeur.</w:t>
       </w:r>
     </w:p>
     <w:p>
@@ -553,7 +604,21 @@
         <w:t> :</w:t>
       </w:r>
       <w:r>
-        <w:t xml:space="preserve"> (Un domaine c’est toutes les valeurs possible pour un elements : </w:t>
+        <w:t xml:space="preserve"> (Un domaine c’est </w:t>
+      </w:r>
+      <w:proofErr w:type="gramStart"/>
+      <w:r>
+        <w:t>toutes les valeurs possible</w:t>
+      </w:r>
+      <w:proofErr w:type="gramEnd"/>
+      <w:r>
+        <w:t xml:space="preserve"> pour un </w:t>
+      </w:r>
+      <w:r>
+        <w:t>éléments</w:t>
+      </w:r>
+      <w:r>
+        <w:t xml:space="preserve"> : </w:t>
       </w:r>
       <w:hyperlink r:id="rId12" w:history="1">
         <w:r>
@@ -685,7 +750,33 @@
     </w:p>
     <w:p>
       <w:r>
-        <w:t>L’odre des attributs n’est pas significatif : On peut placer les colonne de nimporte qu’elle façon cela change rien. L’ordre n’a pas d’importance.</w:t>
+        <w:t>L’</w:t>
+      </w:r>
+      <w:r>
+        <w:t>ordre</w:t>
+      </w:r>
+      <w:r>
+        <w:t xml:space="preserve"> des attributs n’est pas significatif : On peut placer les colonne</w:t>
+      </w:r>
+      <w:r>
+        <w:t>s</w:t>
+      </w:r>
+      <w:r>
+        <w:t xml:space="preserve"> de </w:t>
+      </w:r>
+      <w:r>
+        <w:t>n’importe</w:t>
+      </w:r>
+      <w:r>
+        <w:t xml:space="preserve"> </w:t>
+      </w:r>
+      <w:proofErr w:type="gramStart"/>
+      <w:r>
+        <w:t>qu’elle</w:t>
+      </w:r>
+      <w:proofErr w:type="gramEnd"/>
+      <w:r>
+        <w:t xml:space="preserve"> façon cela change rien. L’ordre n’a pas d’importance.</w:t>
       </w:r>
     </w:p>
     <w:p>
@@ -746,7 +837,19 @@
     <w:p>
       <w:r>
         <w:lastRenderedPageBreak/>
-        <w:t>L’ordre des tuples n’est pas significatif (théoriquement) :  Normalement si on déplace les lignes cela n’a aucune conséquence.  Par contre éventuellement cela pourra affecter les performances.</w:t>
+        <w:t xml:space="preserve">L’ordre des tuples n’est pas significatif (théoriquement) :  Normalement si on déplace les lignes cela n’a aucune conséquence.  </w:t>
+      </w:r>
+      <w:r>
+        <w:t xml:space="preserve">Cependant : </w:t>
+      </w:r>
+      <w:r>
+        <w:t>cela pourra affecter les performances</w:t>
+      </w:r>
+      <w:r>
+        <w:t xml:space="preserve"> éventuellement</w:t>
+      </w:r>
+      <w:r>
+        <w:t>.</w:t>
       </w:r>
     </w:p>
     <w:p/>
@@ -885,7 +988,13 @@
     </w:p>
     <w:p>
       <w:r>
-        <w:t>Les valeur de la superclé (K) identifie de façon unique chaque tuple de la relation.</w:t>
+        <w:t>Les valeur</w:t>
+      </w:r>
+      <w:r>
+        <w:t>s</w:t>
+      </w:r>
+      <w:r>
+        <w:t xml:space="preserve"> de la superclé (K) identifie de façon unique chaque tuple de la relation.</w:t>
       </w:r>
     </w:p>
     <w:p>
@@ -957,7 +1066,13 @@
     </w:p>
     <w:p>
       <w:r>
-        <w:t>C’est la clé candidate qui à été sélectionné pour identifier les tuples de façon unique.</w:t>
+        <w:t xml:space="preserve">C’est la clé candidate qui </w:t>
+      </w:r>
+      <w:r>
+        <w:t>a</w:t>
+      </w:r>
+      <w:r>
+        <w:t xml:space="preserve"> été sélectionné pour identifier les tuples de façon unique.</w:t>
       </w:r>
     </w:p>
     <w:p/>
@@ -1151,25 +1266,44 @@
         </w:drawing>
       </w:r>
     </w:p>
-    <w:p>
-      <w:r>
-        <w:lastRenderedPageBreak/>
-        <w:t>Que représente la valeur null (non-obligatoire) ?</w:t>
-      </w:r>
-    </w:p>
-    <w:p>
-      <w:r>
-        <w:t xml:space="preserve">La valeur nulle represente : une valeur pour un attribut qui est présentement inconnue </w:t>
-      </w:r>
-    </w:p>
-    <w:p>
-      <w:r>
-        <w:t>ou</w:t>
-      </w:r>
-    </w:p>
-    <w:p>
-      <w:r>
-        <w:t>un attribut non-applicable pour ce tuple: Par exemple entrer un numéro d’appartement.</w:t>
+    <w:p/>
+    <w:p>
+      <w:r>
+        <w:t xml:space="preserve">Que représente la valeur </w:t>
+      </w:r>
+      <w:proofErr w:type="spellStart"/>
+      <w:r>
+        <w:t>null</w:t>
+      </w:r>
+      <w:proofErr w:type="spellEnd"/>
+      <w:r>
+        <w:t xml:space="preserve"> (non-obligatoire) ?</w:t>
+      </w:r>
+    </w:p>
+    <w:p>
+      <w:r>
+        <w:t xml:space="preserve">La valeur nulle </w:t>
+      </w:r>
+      <w:r>
+        <w:t>représente</w:t>
+      </w:r>
+      <w:r>
+        <w:t xml:space="preserve"> : une valeur pour un attribut qui est présentement inconnue </w:t>
+      </w:r>
+    </w:p>
+    <w:p>
+      <w:proofErr w:type="gramStart"/>
+      <w:r>
+        <w:t>Ou</w:t>
+      </w:r>
+      <w:proofErr w:type="gramEnd"/>
+    </w:p>
+    <w:p>
+      <w:r>
+        <w:t>U</w:t>
+      </w:r>
+      <w:r>
+        <w:t>n attribut non-applicable pour ce tuple: Par exemple entrer un numéro d’appartement.</w:t>
       </w:r>
     </w:p>
     <w:p/>
@@ -1180,7 +1314,21 @@
     </w:p>
     <w:p>
       <w:r>
-        <w:t>Elle est différente de 0 ou de espace « « </w:t>
+        <w:t xml:space="preserve">Elle est </w:t>
+      </w:r>
+      <w:r>
+        <w:t xml:space="preserve">différente de 0 ou </w:t>
+      </w:r>
+      <w:proofErr w:type="gramStart"/>
+      <w:r>
+        <w:t>de espace</w:t>
+      </w:r>
+      <w:proofErr w:type="gramEnd"/>
+      <w:r>
+        <w:t xml:space="preserve"> « »</w:t>
+      </w:r>
+      <w:r>
+        <w:t> </w:t>
       </w:r>
     </w:p>
     <w:p/>
@@ -1249,13 +1397,17 @@
       <w:r>
         <w:t>L’intégrité d’entité c’est une règle d’intégrité qui assure que chaque ligne/enregistrement ou tuple d’une relation est identifiée de manière unique; La clé primaire doit avoir une valeur qui est différente de nulle.</w:t>
       </w:r>
-      <w:bookmarkStart w:id="0" w:name="_GoBack"/>
-      <w:bookmarkEnd w:id="0"/>
-    </w:p>
-    <w:p/>
-    <w:p>
-      <w:r>
-        <w:t>Qu’est-ce que l’intégrité référencielle?</w:t>
+    </w:p>
+    <w:p/>
+    <w:p>
+      <w:r>
+        <w:t xml:space="preserve">Qu’est-ce que l’intégrité </w:t>
+      </w:r>
+      <w:r>
+        <w:t>référentielle</w:t>
+      </w:r>
+      <w:r>
+        <w:t>?</w:t>
       </w:r>
     </w:p>
     <w:p>
@@ -1316,23 +1468,480 @@
     </w:p>
     <w:p>
       <w:r>
-        <w:t>L’intégrité référencielle fait en sorte que si une clé étrangère existe dans une relation, cette clé doit correspondre a une clé candidate de sa relation principale ou que toutes les valeurs du tuple correspondant est null.</w:t>
-      </w:r>
-    </w:p>
-    <w:p/>
-    <w:p>
-      <w:r>
-        <w:t xml:space="preserve">Par exemple si une facture est liée a un client, on ne peut effacer le client. </w:t>
-      </w:r>
-    </w:p>
-    <w:p>
-      <w:r>
-        <w:t>Par contre si aucune facture est liée au client alors on peut effacer.</w:t>
-      </w:r>
-    </w:p>
-    <w:p/>
-    <w:p/>
-    <w:p/>
+        <w:t xml:space="preserve">L’intégrité </w:t>
+      </w:r>
+      <w:r>
+        <w:t>référentielle</w:t>
+      </w:r>
+      <w:r>
+        <w:t xml:space="preserve"> fait en sorte que si une clé étrangère existe dans une relation, cette clé doit correspondre </w:t>
+      </w:r>
+      <w:r>
+        <w:t>à</w:t>
+      </w:r>
+      <w:r>
+        <w:t xml:space="preserve"> une clé candidate de sa relation principale ou que toutes les valeurs du tuple correspondant est </w:t>
+      </w:r>
+      <w:proofErr w:type="spellStart"/>
+      <w:r>
+        <w:t>null</w:t>
+      </w:r>
+      <w:proofErr w:type="spellEnd"/>
+      <w:r>
+        <w:t>.</w:t>
+      </w:r>
+    </w:p>
+    <w:p/>
+    <w:p>
+      <w:r>
+        <w:t xml:space="preserve">Par exemple si une facture est liée </w:t>
+      </w:r>
+      <w:r>
+        <w:t>à</w:t>
+      </w:r>
+      <w:r>
+        <w:t xml:space="preserve"> un client, on ne peut effacer le client. </w:t>
+      </w:r>
+    </w:p>
+    <w:p>
+      <w:r>
+        <w:t>Cependant :</w:t>
+      </w:r>
+      <w:r>
+        <w:t xml:space="preserve"> si aucune facture est liée au client alors on peut </w:t>
+      </w:r>
+      <w:r>
+        <w:t>l’</w:t>
+      </w:r>
+      <w:r>
+        <w:t>effacer.</w:t>
+      </w:r>
+    </w:p>
+    <w:p/>
+    <w:p/>
+    <w:p>
+      <w:r>
+        <w:t>Qu’est-ce qu’une relation de base?</w:t>
+      </w:r>
+    </w:p>
+    <w:p>
+      <w:r>
+        <w:rPr>
+          <w:noProof/>
+        </w:rPr>
+        <w:drawing>
+          <wp:inline distT="0" distB="0" distL="0" distR="0" wp14:anchorId="7873D24E" wp14:editId="0E57EF14">
+            <wp:extent cx="1161415" cy="723265"/>
+            <wp:effectExtent l="0" t="0" r="635" b="635"/>
+            <wp:docPr id="3" name="Image 3"/>
+            <wp:cNvGraphicFramePr>
+              <a:graphicFrameLocks xmlns:a="http://schemas.openxmlformats.org/drawingml/2006/main" noChangeAspect="1"/>
+            </wp:cNvGraphicFramePr>
+            <a:graphic xmlns:a="http://schemas.openxmlformats.org/drawingml/2006/main">
+              <a:graphicData uri="http://schemas.openxmlformats.org/drawingml/2006/picture">
+                <pic:pic xmlns:pic="http://schemas.openxmlformats.org/drawingml/2006/picture">
+                  <pic:nvPicPr>
+                    <pic:cNvPr id="0" name="Picture 1"/>
+                    <pic:cNvPicPr>
+                      <a:picLocks noChangeAspect="1" noChangeArrowheads="1"/>
+                    </pic:cNvPicPr>
+                  </pic:nvPicPr>
+                  <pic:blipFill>
+                    <a:blip r:embed="rId24">
+                      <a:extLst>
+                        <a:ext uri="{28A0092B-C50C-407E-A947-70E740481C1C}">
+                          <a14:useLocalDpi xmlns:a14="http://schemas.microsoft.com/office/drawing/2010/main" val="0"/>
+                        </a:ext>
+                      </a:extLst>
+                    </a:blip>
+                    <a:srcRect/>
+                    <a:stretch>
+                      <a:fillRect/>
+                    </a:stretch>
+                  </pic:blipFill>
+                  <pic:spPr bwMode="auto">
+                    <a:xfrm>
+                      <a:off x="0" y="0"/>
+                      <a:ext cx="1161415" cy="723265"/>
+                    </a:xfrm>
+                    <a:prstGeom prst="rect">
+                      <a:avLst/>
+                    </a:prstGeom>
+                    <a:noFill/>
+                    <a:ln>
+                      <a:noFill/>
+                    </a:ln>
+                  </pic:spPr>
+                </pic:pic>
+              </a:graphicData>
+            </a:graphic>
+          </wp:inline>
+        </w:drawing>
+      </w:r>
+    </w:p>
+    <w:p>
+      <w:r>
+        <w:t xml:space="preserve">C’est une relation nommée correspondant à une entité du schéma conceptuel, dont les tuples sont physiquement stockés dans la base de données. </w:t>
+      </w:r>
+    </w:p>
+    <w:p>
+      <w:r>
+        <w:t>Tous les enregistrements dans une table, sont stockés dans la base de données.</w:t>
+      </w:r>
+    </w:p>
+    <w:p/>
+    <w:p>
+      <w:r>
+        <w:t>Qu’est-ce qu’une vue?</w:t>
+      </w:r>
+    </w:p>
+    <w:p>
+      <w:r>
+        <w:rPr>
+          <w:noProof/>
+        </w:rPr>
+        <w:lastRenderedPageBreak/>
+        <w:drawing>
+          <wp:inline distT="0" distB="0" distL="0" distR="0" wp14:anchorId="38A13F3F" wp14:editId="489C4AD5">
+            <wp:extent cx="5481955" cy="2206625"/>
+            <wp:effectExtent l="0" t="0" r="4445" b="3175"/>
+            <wp:docPr id="17" name="Image 17"/>
+            <wp:cNvGraphicFramePr>
+              <a:graphicFrameLocks xmlns:a="http://schemas.openxmlformats.org/drawingml/2006/main" noChangeAspect="1"/>
+            </wp:cNvGraphicFramePr>
+            <a:graphic xmlns:a="http://schemas.openxmlformats.org/drawingml/2006/main">
+              <a:graphicData uri="http://schemas.openxmlformats.org/drawingml/2006/picture">
+                <pic:pic xmlns:pic="http://schemas.openxmlformats.org/drawingml/2006/picture">
+                  <pic:nvPicPr>
+                    <pic:cNvPr id="0" name="Picture 4"/>
+                    <pic:cNvPicPr>
+                      <a:picLocks noChangeAspect="1" noChangeArrowheads="1"/>
+                    </pic:cNvPicPr>
+                  </pic:nvPicPr>
+                  <pic:blipFill>
+                    <a:blip r:embed="rId25">
+                      <a:extLst>
+                        <a:ext uri="{28A0092B-C50C-407E-A947-70E740481C1C}">
+                          <a14:useLocalDpi xmlns:a14="http://schemas.microsoft.com/office/drawing/2010/main" val="0"/>
+                        </a:ext>
+                      </a:extLst>
+                    </a:blip>
+                    <a:srcRect/>
+                    <a:stretch>
+                      <a:fillRect/>
+                    </a:stretch>
+                  </pic:blipFill>
+                  <pic:spPr bwMode="auto">
+                    <a:xfrm>
+                      <a:off x="0" y="0"/>
+                      <a:ext cx="5481955" cy="2206625"/>
+                    </a:xfrm>
+                    <a:prstGeom prst="rect">
+                      <a:avLst/>
+                    </a:prstGeom>
+                    <a:noFill/>
+                    <a:ln>
+                      <a:noFill/>
+                    </a:ln>
+                  </pic:spPr>
+                </pic:pic>
+              </a:graphicData>
+            </a:graphic>
+          </wp:inline>
+        </w:drawing>
+      </w:r>
+    </w:p>
+    <w:p>
+      <w:r>
+        <w:t>C’est des résultats dynamiques de 1 ou plusieurs opérations relationnelles appliqué sur des relations de base pour produire une autre relation. (Une relation virtuelle)</w:t>
+      </w:r>
+    </w:p>
+    <w:p>
+      <w:r>
+        <w:t>Ces résultats ne sont pas stockés dans la BD.</w:t>
+      </w:r>
+    </w:p>
+    <w:p/>
+    <w:p/>
+    <w:p>
+      <w:r>
+        <w:t>Qu’est-ce qu’une relation virtuelle?</w:t>
+      </w:r>
+    </w:p>
+    <w:p>
+      <w:r>
+        <w:rPr>
+          <w:noProof/>
+        </w:rPr>
+        <w:drawing>
+          <wp:inline distT="0" distB="0" distL="0" distR="0" wp14:anchorId="7594A569" wp14:editId="3E66BD90">
+            <wp:extent cx="3004457" cy="2714959"/>
+            <wp:effectExtent l="0" t="0" r="5715" b="9525"/>
+            <wp:docPr id="21" name="Image 21"/>
+            <wp:cNvGraphicFramePr>
+              <a:graphicFrameLocks xmlns:a="http://schemas.openxmlformats.org/drawingml/2006/main" noChangeAspect="1"/>
+            </wp:cNvGraphicFramePr>
+            <a:graphic xmlns:a="http://schemas.openxmlformats.org/drawingml/2006/main">
+              <a:graphicData uri="http://schemas.openxmlformats.org/drawingml/2006/picture">
+                <pic:pic xmlns:pic="http://schemas.openxmlformats.org/drawingml/2006/picture">
+                  <pic:nvPicPr>
+                    <pic:cNvPr id="0" name="Picture 5"/>
+                    <pic:cNvPicPr>
+                      <a:picLocks noChangeAspect="1" noChangeArrowheads="1"/>
+                    </pic:cNvPicPr>
+                  </pic:nvPicPr>
+                  <pic:blipFill>
+                    <a:blip r:embed="rId26">
+                      <a:extLst>
+                        <a:ext uri="{28A0092B-C50C-407E-A947-70E740481C1C}">
+                          <a14:useLocalDpi xmlns:a14="http://schemas.microsoft.com/office/drawing/2010/main" val="0"/>
+                        </a:ext>
+                      </a:extLst>
+                    </a:blip>
+                    <a:srcRect/>
+                    <a:stretch>
+                      <a:fillRect/>
+                    </a:stretch>
+                  </pic:blipFill>
+                  <pic:spPr bwMode="auto">
+                    <a:xfrm>
+                      <a:off x="0" y="0"/>
+                      <a:ext cx="3011618" cy="2721430"/>
+                    </a:xfrm>
+                    <a:prstGeom prst="rect">
+                      <a:avLst/>
+                    </a:prstGeom>
+                    <a:noFill/>
+                    <a:ln>
+                      <a:noFill/>
+                    </a:ln>
+                  </pic:spPr>
+                </pic:pic>
+              </a:graphicData>
+            </a:graphic>
+          </wp:inline>
+        </w:drawing>
+      </w:r>
+    </w:p>
+    <w:p>
+      <w:r>
+        <w:t>C’est du contenu définit comme une requête</w:t>
+      </w:r>
+    </w:p>
+    <w:p>
+      <w:r>
+        <w:t>Elle n’existe pas dans la base de données</w:t>
+      </w:r>
+    </w:p>
+    <w:p>
+      <w:r>
+        <w:t>Elle est produite sur demande.</w:t>
+      </w:r>
+    </w:p>
+    <w:p>
+      <w:r>
+        <w:t>Elle est dynamique : si les résultats changent dans la BD elles vont aussi changer dans la relation.</w:t>
+      </w:r>
+    </w:p>
+    <w:p/>
+    <w:p/>
+    <w:p>
+      <w:r>
+        <w:t>Qu’elles sont les</w:t>
+      </w:r>
+      <w:r>
+        <w:t xml:space="preserve"> trois</w:t>
+      </w:r>
+      <w:r>
+        <w:t xml:space="preserve"> buts des vues?</w:t>
+      </w:r>
+    </w:p>
+    <w:p>
+      <w:r>
+        <w:rPr>
+          <w:noProof/>
+        </w:rPr>
+        <w:drawing>
+          <wp:inline distT="0" distB="0" distL="0" distR="0" wp14:anchorId="6B862DF8" wp14:editId="6FBEB800">
+            <wp:extent cx="2617470" cy="1744980"/>
+            <wp:effectExtent l="0" t="0" r="0" b="7620"/>
+            <wp:docPr id="24" name="Image 24"/>
+            <wp:cNvGraphicFramePr>
+              <a:graphicFrameLocks xmlns:a="http://schemas.openxmlformats.org/drawingml/2006/main" noChangeAspect="1"/>
+            </wp:cNvGraphicFramePr>
+            <a:graphic xmlns:a="http://schemas.openxmlformats.org/drawingml/2006/main">
+              <a:graphicData uri="http://schemas.openxmlformats.org/drawingml/2006/picture">
+                <pic:pic xmlns:pic="http://schemas.openxmlformats.org/drawingml/2006/picture">
+                  <pic:nvPicPr>
+                    <pic:cNvPr id="0" name="Picture 6"/>
+                    <pic:cNvPicPr>
+                      <a:picLocks noChangeAspect="1" noChangeArrowheads="1"/>
+                    </pic:cNvPicPr>
+                  </pic:nvPicPr>
+                  <pic:blipFill>
+                    <a:blip r:embed="rId27">
+                      <a:extLst>
+                        <a:ext uri="{28A0092B-C50C-407E-A947-70E740481C1C}">
+                          <a14:useLocalDpi xmlns:a14="http://schemas.microsoft.com/office/drawing/2010/main" val="0"/>
+                        </a:ext>
+                      </a:extLst>
+                    </a:blip>
+                    <a:srcRect/>
+                    <a:stretch>
+                      <a:fillRect/>
+                    </a:stretch>
+                  </pic:blipFill>
+                  <pic:spPr bwMode="auto">
+                    <a:xfrm>
+                      <a:off x="0" y="0"/>
+                      <a:ext cx="2617470" cy="1744980"/>
+                    </a:xfrm>
+                    <a:prstGeom prst="rect">
+                      <a:avLst/>
+                    </a:prstGeom>
+                    <a:noFill/>
+                    <a:ln>
+                      <a:noFill/>
+                    </a:ln>
+                  </pic:spPr>
+                </pic:pic>
+              </a:graphicData>
+            </a:graphic>
+          </wp:inline>
+        </w:drawing>
+      </w:r>
+    </w:p>
+    <w:p>
+      <w:r>
+        <w:t>Fournir des mécanismes de sécurité : Montrer seulement les données permises.</w:t>
+      </w:r>
+    </w:p>
+    <w:p>
+      <w:r>
+        <w:rPr>
+          <w:noProof/>
+        </w:rPr>
+        <w:drawing>
+          <wp:inline distT="0" distB="0" distL="0" distR="0" wp14:anchorId="36892473" wp14:editId="07A7C893">
+            <wp:extent cx="2094865" cy="3190875"/>
+            <wp:effectExtent l="0" t="0" r="635" b="9525"/>
+            <wp:docPr id="25" name="Image 25"/>
+            <wp:cNvGraphicFramePr>
+              <a:graphicFrameLocks xmlns:a="http://schemas.openxmlformats.org/drawingml/2006/main" noChangeAspect="1"/>
+            </wp:cNvGraphicFramePr>
+            <a:graphic xmlns:a="http://schemas.openxmlformats.org/drawingml/2006/main">
+              <a:graphicData uri="http://schemas.openxmlformats.org/drawingml/2006/picture">
+                <pic:pic xmlns:pic="http://schemas.openxmlformats.org/drawingml/2006/picture">
+                  <pic:nvPicPr>
+                    <pic:cNvPr id="0" name="Picture 7"/>
+                    <pic:cNvPicPr>
+                      <a:picLocks noChangeAspect="1" noChangeArrowheads="1"/>
+                    </pic:cNvPicPr>
+                  </pic:nvPicPr>
+                  <pic:blipFill>
+                    <a:blip r:embed="rId28">
+                      <a:extLst>
+                        <a:ext uri="{28A0092B-C50C-407E-A947-70E740481C1C}">
+                          <a14:useLocalDpi xmlns:a14="http://schemas.microsoft.com/office/drawing/2010/main" val="0"/>
+                        </a:ext>
+                      </a:extLst>
+                    </a:blip>
+                    <a:srcRect/>
+                    <a:stretch>
+                      <a:fillRect/>
+                    </a:stretch>
+                  </pic:blipFill>
+                  <pic:spPr bwMode="auto">
+                    <a:xfrm>
+                      <a:off x="0" y="0"/>
+                      <a:ext cx="2094865" cy="3190875"/>
+                    </a:xfrm>
+                    <a:prstGeom prst="rect">
+                      <a:avLst/>
+                    </a:prstGeom>
+                    <a:noFill/>
+                    <a:ln>
+                      <a:noFill/>
+                    </a:ln>
+                  </pic:spPr>
+                </pic:pic>
+              </a:graphicData>
+            </a:graphic>
+          </wp:inline>
+        </w:drawing>
+      </w:r>
+    </w:p>
+    <w:p>
+      <w:r>
+        <w:t>Fournir un accès personnalisé aux données : On ne veut pas montrer les données que l’utilisateur n’a pas besoin.</w:t>
+      </w:r>
+    </w:p>
+    <w:p>
+      <w:r>
+        <w:rPr>
+          <w:noProof/>
+        </w:rPr>
+        <w:lastRenderedPageBreak/>
+        <w:drawing>
+          <wp:inline distT="0" distB="0" distL="0" distR="0" wp14:anchorId="4F9F9C31" wp14:editId="67901E08">
+            <wp:extent cx="2799080" cy="1725930"/>
+            <wp:effectExtent l="0" t="0" r="1270" b="7620"/>
+            <wp:docPr id="26" name="Image 26"/>
+            <wp:cNvGraphicFramePr>
+              <a:graphicFrameLocks xmlns:a="http://schemas.openxmlformats.org/drawingml/2006/main" noChangeAspect="1"/>
+            </wp:cNvGraphicFramePr>
+            <a:graphic xmlns:a="http://schemas.openxmlformats.org/drawingml/2006/main">
+              <a:graphicData uri="http://schemas.openxmlformats.org/drawingml/2006/picture">
+                <pic:pic xmlns:pic="http://schemas.openxmlformats.org/drawingml/2006/picture">
+                  <pic:nvPicPr>
+                    <pic:cNvPr id="0" name="Picture 8"/>
+                    <pic:cNvPicPr>
+                      <a:picLocks noChangeAspect="1" noChangeArrowheads="1"/>
+                    </pic:cNvPicPr>
+                  </pic:nvPicPr>
+                  <pic:blipFill>
+                    <a:blip r:embed="rId29">
+                      <a:extLst>
+                        <a:ext uri="{28A0092B-C50C-407E-A947-70E740481C1C}">
+                          <a14:useLocalDpi xmlns:a14="http://schemas.microsoft.com/office/drawing/2010/main" val="0"/>
+                        </a:ext>
+                      </a:extLst>
+                    </a:blip>
+                    <a:srcRect/>
+                    <a:stretch>
+                      <a:fillRect/>
+                    </a:stretch>
+                  </pic:blipFill>
+                  <pic:spPr bwMode="auto">
+                    <a:xfrm>
+                      <a:off x="0" y="0"/>
+                      <a:ext cx="2799080" cy="1725930"/>
+                    </a:xfrm>
+                    <a:prstGeom prst="rect">
+                      <a:avLst/>
+                    </a:prstGeom>
+                    <a:noFill/>
+                    <a:ln>
+                      <a:noFill/>
+                    </a:ln>
+                  </pic:spPr>
+                </pic:pic>
+              </a:graphicData>
+            </a:graphic>
+          </wp:inline>
+        </w:drawing>
+      </w:r>
+    </w:p>
+    <w:p>
+      <w:r>
+        <w:t>Simplifier les opérations complexes : Par exemple au lieu de faire une énorme requête, on la sous-divise en plusieurs petit</w:t>
+      </w:r>
+      <w:bookmarkStart w:id="0" w:name="_GoBack"/>
+      <w:bookmarkEnd w:id="0"/>
+      <w:r>
+        <w:t>es.</w:t>
+      </w:r>
+    </w:p>
     <w:sectPr>
       <w:pgSz w:w="12240" w:h="15840"/>
       <w:pgMar w:top="1440" w:right="1800" w:bottom="1440" w:left="1800" w:header="708" w:footer="708" w:gutter="0"/>
@@ -1360,7 +1969,7 @@
       </w:pPr>
     </w:pPrDefault>
   </w:docDefaults>
-  <w:latentStyles w:defLockedState="0" w:defUIPriority="99" w:defSemiHidden="0" w:defUnhideWhenUsed="0" w:defQFormat="0" w:count="376">
+  <w:latentStyles w:defLockedState="0" w:defUIPriority="99" w:defSemiHidden="0" w:defUnhideWhenUsed="0" w:defQFormat="0" w:count="375">
     <w:lsdException w:name="Normal" w:uiPriority="0" w:qFormat="1"/>
     <w:lsdException w:name="heading 1" w:uiPriority="9" w:qFormat="1"/>
     <w:lsdException w:name="heading 2" w:semiHidden="1" w:uiPriority="9" w:unhideWhenUsed="1" w:qFormat="1"/>
@@ -1736,7 +2345,6 @@
     <w:lsdException w:name="Smart Hyperlink" w:semiHidden="1" w:unhideWhenUsed="1"/>
     <w:lsdException w:name="Hashtag" w:semiHidden="1" w:unhideWhenUsed="1"/>
     <w:lsdException w:name="Unresolved Mention" w:semiHidden="1" w:unhideWhenUsed="1"/>
-    <w:lsdException w:name="Smart Link" w:semiHidden="1" w:unhideWhenUsed="1"/>
   </w:latentStyles>
   <w:style w:type="paragraph" w:default="1" w:styleId="Normal">
     <w:name w:val="Normal"/>

</xml_diff>